<commit_message>
This is an update contain the parse file and additions to project plan
</commit_message>
<xml_diff>
--- a/newproject/project_plan.docx
+++ b/newproject/project_plan.docx
@@ -201,10 +201,14 @@
       <w:pPr>
         <w:pStyle w:val="PreformattedText"/>
         <w:jc w:val="left"/>
-        <w:rPr/>
-      </w:pPr>
-      <w:r>
-        <w:rPr/>
+        <w:rPr>
+          <w:color w:val="800000"/>
+        </w:rPr>
+      </w:pPr>
+      <w:r>
+        <w:rPr>
+          <w:color w:val="800000"/>
+        </w:rPr>
         <w:t>to be continued………...</w:t>
       </w:r>
     </w:p>
@@ -275,15 +279,7 @@
       </w:pPr>
       <w:r>
         <w:rPr/>
-        <w:t xml:space="preserve">Open </w:t>
-      </w:r>
-      <w:r>
-        <w:rPr/>
-        <w:t xml:space="preserve">my </w:t>
-      </w:r>
-      <w:r>
-        <w:rPr/>
-        <w:t>data file</w:t>
+        <w:t>Open my data file</w:t>
       </w:r>
     </w:p>
     <w:p>
@@ -379,17 +375,7 @@
       </w:pPr>
       <w:r>
         <w:rPr/>
-      </w:r>
-    </w:p>
-    <w:p>
-      <w:pPr>
-        <w:pStyle w:val="PreformattedText"/>
-        <w:jc w:val="left"/>
-        <w:rPr/>
-      </w:pPr>
-      <w:r>
-        <w:rPr/>
-        <w:t>2. Create cross-validated sets</w:t>
+        <w:t>2. Create cross-validated sets.</w:t>
       </w:r>
     </w:p>
     <w:p>
@@ -445,7 +431,10 @@
         </w:rPr>
       </w:pPr>
       <w:r>
-        <w:rPr/>
+        <w:rPr>
+          <w:b/>
+          <w:bCs/>
+        </w:rPr>
       </w:r>
     </w:p>
     <w:p>
@@ -564,7 +553,10 @@
         </w:rPr>
       </w:pPr>
       <w:r>
-        <w:rPr/>
+        <w:rPr>
+          <w:b/>
+          <w:bCs/>
+        </w:rPr>
       </w:r>
     </w:p>
     <w:p>
@@ -677,6 +669,7 @@
       <w:pgNumType w:fmt="decimal"/>
       <w:formProt w:val="false"/>
       <w:textDirection w:val="lrTb"/>
+      <w:docGrid w:type="default" w:linePitch="240" w:charSpace="4294961151"/>
     </w:sectPr>
   </w:body>
 </w:document>
@@ -688,7 +681,6 @@
     <w:rPrDefault>
       <w:rPr>
         <w:rFonts w:ascii="Liberation Serif" w:hAnsi="Liberation Serif" w:eastAsia="Noto Sans CJK SC Regular" w:cs="FreeSans"/>
-        <w:sz w:val="24"/>
         <w:szCs w:val="24"/>
         <w:lang w:val="en-US" w:eastAsia="zh-CN" w:bidi="hi-IN"/>
       </w:rPr>
@@ -702,10 +694,12 @@
     <w:qFormat/>
     <w:pPr>
       <w:widowControl w:val="false"/>
+      <w:bidi w:val="0"/>
+      <w:jc w:val="left"/>
     </w:pPr>
     <w:rPr>
       <w:rFonts w:ascii="Liberation Serif" w:hAnsi="Liberation Serif" w:eastAsia="Noto Sans CJK SC Regular" w:cs="FreeSans"/>
-      <w:color w:val="auto"/>
+      <w:color w:val="00000A"/>
       <w:sz w:val="24"/>
       <w:szCs w:val="24"/>
       <w:lang w:val="en-US" w:eastAsia="zh-CN" w:bidi="hi-IN"/>

</xml_diff>